<commit_message>
Added methods to eliminate the vulnerability when the detector is triggered in all docx files.
</commit_message>
<xml_diff>
--- a/src/main/docs/vulnerabilities_docs/MAJOR/FB.AT_OPERATION_SEQUENCE_ON_CONCURRENT_ABSTRACTION.docx
+++ b/src/main/docs/vulnerabilities_docs/MAJOR/FB.AT_OPERATION_SEQUENCE_ON_CONCURRENT_ABSTRACTION.docx
@@ -5,12 +5,9 @@
     <w:p>
       <w:pPr>
         <w:pStyle w:val="td_text"/>
-        <w:bidi w:val="0"/>
-        <w:ind w:left="720" w:right="0" w:firstLine="0"/>
-        <w:jc w:val="both"/>
+        <w:ind w:left="720" w:firstLine="0"/>
         <w:rPr>
           <w:rFonts w:ascii="Times New Roman" w:cs="Times New Roman" w:hAnsi="Times New Roman" w:eastAsia="Times New Roman"/>
-          <w:rtl w:val="0"/>
         </w:rPr>
       </w:pPr>
       <w:r>
@@ -164,7 +161,7 @@
       <w:tblPr>
         <w:tblW w:w="9335" w:type="dxa"/>
         <w:jc w:val="left"/>
-        <w:tblInd w:w="108" w:type="dxa"/>
+        <w:tblInd w:w="216" w:type="dxa"/>
         <w:tblBorders>
           <w:top w:val="single" w:color="ffffff" w:sz="8" w:space="0" w:shadow="0" w:frame="0"/>
           <w:left w:val="single" w:color="ffffff" w:sz="8" w:space="0" w:shadow="0" w:frame="0"/>
@@ -185,7 +182,7 @@
           <w:shd w:val="clear" w:color="auto" w:fill="cdd4e9"/>
         </w:tblPrEx>
         <w:trPr>
-          <w:trHeight w:val="705" w:hRule="atLeast"/>
+          <w:trHeight w:val="725" w:hRule="atLeast"/>
         </w:trPr>
         <w:tc>
           <w:tcPr>
@@ -278,7 +275,7 @@
           <w:shd w:val="clear" w:color="auto" w:fill="cdd4e9"/>
         </w:tblPrEx>
         <w:trPr>
-          <w:trHeight w:val="715" w:hRule="atLeast"/>
+          <w:trHeight w:val="735" w:hRule="atLeast"/>
         </w:trPr>
         <w:tc>
           <w:tcPr>
@@ -353,7 +350,7 @@
           <w:shd w:val="clear" w:color="auto" w:fill="cdd4e9"/>
         </w:tblPrEx>
         <w:trPr>
-          <w:trHeight w:val="705" w:hRule="atLeast"/>
+          <w:trHeight w:val="725" w:hRule="atLeast"/>
         </w:trPr>
         <w:tc>
           <w:tcPr>
@@ -428,7 +425,7 @@
           <w:shd w:val="clear" w:color="auto" w:fill="cdd4e9"/>
         </w:tblPrEx>
         <w:trPr>
-          <w:trHeight w:val="495" w:hRule="atLeast"/>
+          <w:trHeight w:val="515" w:hRule="atLeast"/>
         </w:trPr>
         <w:tc>
           <w:tcPr>
@@ -504,7 +501,7 @@
           <w:shd w:val="clear" w:color="auto" w:fill="cdd4e9"/>
         </w:tblPrEx>
         <w:trPr>
-          <w:trHeight w:val="495" w:hRule="atLeast"/>
+          <w:trHeight w:val="515" w:hRule="atLeast"/>
         </w:trPr>
         <w:tc>
           <w:tcPr>
@@ -566,6 +563,7 @@
             <w:r>
               <w:rPr>
                 <w:rFonts w:ascii="Times New Roman" w:hAnsi="Times New Roman" w:hint="default"/>
+                <w:shd w:val="nil" w:color="auto" w:fill="auto"/>
                 <w:rtl w:val="0"/>
                 <w:lang w:val="ru-RU"/>
               </w:rPr>
@@ -579,7 +577,7 @@
           <w:shd w:val="clear" w:color="auto" w:fill="cdd4e9"/>
         </w:tblPrEx>
         <w:trPr>
-          <w:trHeight w:val="495" w:hRule="atLeast"/>
+          <w:trHeight w:val="515" w:hRule="atLeast"/>
         </w:trPr>
         <w:tc>
           <w:tcPr>
@@ -655,7 +653,7 @@
           <w:shd w:val="clear" w:color="auto" w:fill="cdd4e9"/>
         </w:tblPrEx>
         <w:trPr>
-          <w:trHeight w:val="1510" w:hRule="atLeast"/>
+          <w:trHeight w:val="1530" w:hRule="atLeast"/>
         </w:trPr>
         <w:tc>
           <w:tcPr>
@@ -718,84 +716,108 @@
             <w:r>
               <w:rPr>
                 <w:rFonts w:ascii="Times New Roman" w:hAnsi="Times New Roman" w:hint="default"/>
-                <w:rtl w:val="0"/>
+                <w:shd w:val="nil" w:color="auto" w:fill="auto"/>
+                <w:rtl w:val="0"/>
+                <w:lang w:val="ru-RU"/>
               </w:rPr>
               <w:t>Последовательные вызовы методов на параллельных структурах данных</w:t>
             </w:r>
             <w:r>
               <w:rPr>
                 <w:rFonts w:ascii="Times New Roman" w:hAnsi="Times New Roman"/>
-                <w:rtl w:val="0"/>
+                <w:shd w:val="nil" w:color="auto" w:fill="auto"/>
+                <w:rtl w:val="0"/>
+                <w:lang w:val="ru-RU"/>
               </w:rPr>
               <w:t xml:space="preserve">, </w:t>
             </w:r>
             <w:r>
               <w:rPr>
                 <w:rFonts w:ascii="Times New Roman" w:hAnsi="Times New Roman" w:hint="default"/>
-                <w:rtl w:val="0"/>
+                <w:shd w:val="nil" w:color="auto" w:fill="auto"/>
+                <w:rtl w:val="0"/>
+                <w:lang w:val="ru-RU"/>
               </w:rPr>
               <w:t xml:space="preserve">таких как </w:t>
             </w:r>
             <w:r>
               <w:rPr>
                 <w:rFonts w:ascii="Times New Roman" w:hAnsi="Times New Roman"/>
-                <w:rtl w:val="0"/>
+                <w:shd w:val="nil" w:color="auto" w:fill="auto"/>
+                <w:rtl w:val="0"/>
+                <w:lang w:val="ru-RU"/>
               </w:rPr>
               <w:t xml:space="preserve">ConcurrentHashMap, </w:t>
             </w:r>
             <w:r>
               <w:rPr>
                 <w:rFonts w:ascii="Times New Roman" w:hAnsi="Times New Roman" w:hint="default"/>
-                <w:rtl w:val="0"/>
+                <w:shd w:val="nil" w:color="auto" w:fill="auto"/>
+                <w:rtl w:val="0"/>
+                <w:lang w:val="ru-RU"/>
               </w:rPr>
               <w:t>могут привести к состоянию гонки</w:t>
             </w:r>
             <w:r>
               <w:rPr>
                 <w:rFonts w:ascii="Times New Roman" w:hAnsi="Times New Roman"/>
-                <w:rtl w:val="0"/>
+                <w:shd w:val="nil" w:color="auto" w:fill="auto"/>
+                <w:rtl w:val="0"/>
+                <w:lang w:val="ru-RU"/>
               </w:rPr>
               <w:t xml:space="preserve">, </w:t>
             </w:r>
             <w:r>
               <w:rPr>
                 <w:rFonts w:ascii="Times New Roman" w:hAnsi="Times New Roman" w:hint="default"/>
-                <w:rtl w:val="0"/>
+                <w:shd w:val="nil" w:color="auto" w:fill="auto"/>
+                <w:rtl w:val="0"/>
+                <w:lang w:val="ru-RU"/>
               </w:rPr>
               <w:t>так как операции не выполняются атомарно</w:t>
             </w:r>
             <w:r>
               <w:rPr>
                 <w:rFonts w:ascii="Times New Roman" w:hAnsi="Times New Roman"/>
-                <w:rtl w:val="0"/>
+                <w:shd w:val="nil" w:color="auto" w:fill="auto"/>
+                <w:rtl w:val="0"/>
+                <w:lang w:val="ru-RU"/>
               </w:rPr>
               <w:t xml:space="preserve">. </w:t>
             </w:r>
             <w:r>
               <w:rPr>
                 <w:rFonts w:ascii="Times New Roman" w:hAnsi="Times New Roman" w:hint="default"/>
-                <w:rtl w:val="0"/>
+                <w:shd w:val="nil" w:color="auto" w:fill="auto"/>
+                <w:rtl w:val="0"/>
+                <w:lang w:val="ru-RU"/>
               </w:rPr>
               <w:t>Это может вызвать неконсистентность данных</w:t>
             </w:r>
             <w:r>
               <w:rPr>
                 <w:rFonts w:ascii="Times New Roman" w:hAnsi="Times New Roman"/>
-                <w:rtl w:val="0"/>
+                <w:shd w:val="nil" w:color="auto" w:fill="auto"/>
+                <w:rtl w:val="0"/>
+                <w:lang w:val="ru-RU"/>
               </w:rPr>
               <w:t xml:space="preserve">, </w:t>
             </w:r>
             <w:r>
               <w:rPr>
                 <w:rFonts w:ascii="Times New Roman" w:hAnsi="Times New Roman" w:hint="default"/>
-                <w:rtl w:val="0"/>
+                <w:shd w:val="nil" w:color="auto" w:fill="auto"/>
+                <w:rtl w:val="0"/>
+                <w:lang w:val="ru-RU"/>
               </w:rPr>
               <w:t>неожиданные результаты и ошибки в многопоточной среде</w:t>
             </w:r>
             <w:r>
               <w:rPr>
                 <w:rFonts w:ascii="Times New Roman" w:hAnsi="Times New Roman"/>
-                <w:rtl w:val="0"/>
+                <w:shd w:val="nil" w:color="auto" w:fill="auto"/>
+                <w:rtl w:val="0"/>
+                <w:lang w:val="ru-RU"/>
               </w:rPr>
               <w:t>.</w:t>
             </w:r>
@@ -807,7 +829,7 @@
           <w:shd w:val="clear" w:color="auto" w:fill="cdd4e9"/>
         </w:tblPrEx>
         <w:trPr>
-          <w:trHeight w:val="1510" w:hRule="atLeast"/>
+          <w:trHeight w:val="1530" w:hRule="atLeast"/>
         </w:trPr>
         <w:tc>
           <w:tcPr>
@@ -870,56 +892,72 @@
             <w:r>
               <w:rPr>
                 <w:rFonts w:ascii="Times New Roman" w:hAnsi="Times New Roman" w:hint="default"/>
-                <w:rtl w:val="0"/>
+                <w:shd w:val="nil" w:color="auto" w:fill="auto"/>
+                <w:rtl w:val="0"/>
+                <w:lang w:val="ru-RU"/>
               </w:rPr>
               <w:t>При работе с конкурентными структурами данных следует использовать атомарные операции или синхронизацию</w:t>
             </w:r>
             <w:r>
               <w:rPr>
                 <w:rFonts w:ascii="Times New Roman" w:hAnsi="Times New Roman"/>
-                <w:rtl w:val="0"/>
+                <w:shd w:val="nil" w:color="auto" w:fill="auto"/>
+                <w:rtl w:val="0"/>
+                <w:lang w:val="ru-RU"/>
               </w:rPr>
               <w:t xml:space="preserve">, </w:t>
             </w:r>
             <w:r>
               <w:rPr>
                 <w:rFonts w:ascii="Times New Roman" w:hAnsi="Times New Roman" w:hint="default"/>
-                <w:rtl w:val="0"/>
+                <w:shd w:val="nil" w:color="auto" w:fill="auto"/>
+                <w:rtl w:val="0"/>
+                <w:lang w:val="ru-RU"/>
               </w:rPr>
               <w:t>например</w:t>
             </w:r>
             <w:r>
               <w:rPr>
                 <w:rFonts w:ascii="Times New Roman" w:hAnsi="Times New Roman"/>
-                <w:rtl w:val="0"/>
+                <w:shd w:val="nil" w:color="auto" w:fill="auto"/>
+                <w:rtl w:val="0"/>
+                <w:lang w:val="ru-RU"/>
               </w:rPr>
               <w:t xml:space="preserve">, compute, putIfAbsent, merge </w:t>
             </w:r>
             <w:r>
               <w:rPr>
                 <w:rFonts w:ascii="Times New Roman" w:hAnsi="Times New Roman" w:hint="default"/>
-                <w:rtl w:val="0"/>
+                <w:shd w:val="nil" w:color="auto" w:fill="auto"/>
+                <w:rtl w:val="0"/>
+                <w:lang w:val="ru-RU"/>
               </w:rPr>
               <w:t>или внешние механизмы блокировки</w:t>
             </w:r>
             <w:r>
               <w:rPr>
                 <w:rFonts w:ascii="Times New Roman" w:hAnsi="Times New Roman"/>
-                <w:rtl w:val="0"/>
+                <w:shd w:val="nil" w:color="auto" w:fill="auto"/>
+                <w:rtl w:val="0"/>
+                <w:lang w:val="ru-RU"/>
               </w:rPr>
               <w:t xml:space="preserve">, </w:t>
             </w:r>
             <w:r>
               <w:rPr>
                 <w:rFonts w:ascii="Times New Roman" w:hAnsi="Times New Roman" w:hint="default"/>
-                <w:rtl w:val="0"/>
+                <w:shd w:val="nil" w:color="auto" w:fill="auto"/>
+                <w:rtl w:val="0"/>
+                <w:lang w:val="ru-RU"/>
               </w:rPr>
               <w:t>чтобы гарантировать корректность выполнения последовательных операций</w:t>
             </w:r>
             <w:r>
               <w:rPr>
                 <w:rFonts w:ascii="Times New Roman" w:hAnsi="Times New Roman"/>
-                <w:rtl w:val="0"/>
+                <w:shd w:val="nil" w:color="auto" w:fill="auto"/>
+                <w:rtl w:val="0"/>
+                <w:lang w:val="ru-RU"/>
               </w:rPr>
               <w:t>.</w:t>
             </w:r>
@@ -927,6 +965,18 @@
         </w:tc>
       </w:tr>
     </w:tbl>
+    <w:p>
+      <w:pPr>
+        <w:pStyle w:val="td_text"/>
+        <w:widowControl w:val="0"/>
+        <w:spacing w:line="240" w:lineRule="auto"/>
+        <w:ind w:left="108" w:hanging="108"/>
+        <w:jc w:val="left"/>
+        <w:rPr>
+          <w:rFonts w:ascii="Times New Roman" w:cs="Times New Roman" w:hAnsi="Times New Roman" w:eastAsia="Times New Roman"/>
+        </w:rPr>
+      </w:pPr>
+    </w:p>
     <w:p>
       <w:pPr>
         <w:pStyle w:val="td_text"/>
@@ -1052,7 +1102,7 @@
       <w:tblPr>
         <w:tblW w:w="9345" w:type="dxa"/>
         <w:jc w:val="left"/>
-        <w:tblInd w:w="108" w:type="dxa"/>
+        <w:tblInd w:w="216" w:type="dxa"/>
         <w:tblBorders>
           <w:top w:val="single" w:color="ffffff" w:sz="8" w:space="0" w:shadow="0" w:frame="0"/>
           <w:left w:val="single" w:color="ffffff" w:sz="8" w:space="0" w:shadow="0" w:frame="0"/>
@@ -1073,7 +1123,7 @@
           <w:shd w:val="clear" w:color="auto" w:fill="cdd4e9"/>
         </w:tblPrEx>
         <w:trPr>
-          <w:trHeight w:val="300" w:hRule="atLeast"/>
+          <w:trHeight w:val="310" w:hRule="atLeast"/>
         </w:trPr>
         <w:tc>
           <w:tcPr>
@@ -1147,7 +1197,7 @@
           <w:shd w:val="clear" w:color="auto" w:fill="cdd4e9"/>
         </w:tblPrEx>
         <w:trPr>
-          <w:trHeight w:val="3600" w:hRule="atLeast"/>
+          <w:trHeight w:val="3610" w:hRule="atLeast"/>
         </w:trPr>
         <w:tc>
           <w:tcPr>
@@ -1177,13 +1227,18 @@
                 <w:tab w:val="left" w:pos="2880"/>
                 <w:tab w:val="left" w:pos="3600"/>
               </w:tabs>
+              <w:rPr>
+                <w:shd w:val="nil" w:color="auto" w:fill="auto"/>
+              </w:rPr>
             </w:pPr>
             <w:r>
               <w:rPr>
                 <w:rFonts w:ascii="Times New Roman" w:hAnsi="Times New Roman"/>
                 <w:sz w:val="24"/>
                 <w:szCs w:val="24"/>
-                <w:rtl w:val="0"/>
+                <w:shd w:val="nil" w:color="auto" w:fill="auto"/>
+                <w:rtl w:val="0"/>
+                <w:lang w:val="en-US"/>
               </w:rPr>
               <w:t>public static void incorrectTest() {</w:t>
             </w:r>
@@ -1198,13 +1253,22 @@
                 <w:tab w:val="left" w:pos="2880"/>
                 <w:tab w:val="left" w:pos="3600"/>
               </w:tabs>
+              <w:bidi w:val="0"/>
+              <w:ind w:left="0" w:right="0" w:firstLine="0"/>
+              <w:jc w:val="left"/>
+              <w:rPr>
+                <w:shd w:val="nil" w:color="auto" w:fill="auto"/>
+                <w:rtl w:val="0"/>
+              </w:rPr>
             </w:pPr>
             <w:r>
               <w:rPr>
                 <w:rFonts w:ascii="Times New Roman" w:hAnsi="Times New Roman"/>
                 <w:sz w:val="24"/>
                 <w:szCs w:val="24"/>
-                <w:rtl w:val="0"/>
+                <w:shd w:val="nil" w:color="auto" w:fill="auto"/>
+                <w:rtl w:val="0"/>
+                <w:lang w:val="en-US"/>
               </w:rPr>
               <w:t xml:space="preserve">    ConcurrentHashMap&lt;String, Integer&gt; map = new ConcurrentHashMap&lt;&gt;();</w:t>
             </w:r>
@@ -1219,13 +1283,22 @@
                 <w:tab w:val="left" w:pos="2880"/>
                 <w:tab w:val="left" w:pos="3600"/>
               </w:tabs>
+              <w:bidi w:val="0"/>
+              <w:ind w:left="0" w:right="0" w:firstLine="0"/>
+              <w:jc w:val="left"/>
+              <w:rPr>
+                <w:shd w:val="nil" w:color="auto" w:fill="auto"/>
+                <w:rtl w:val="0"/>
+              </w:rPr>
             </w:pPr>
             <w:r>
               <w:rPr>
                 <w:rFonts w:ascii="Times New Roman" w:hAnsi="Times New Roman"/>
                 <w:sz w:val="24"/>
                 <w:szCs w:val="24"/>
-                <w:rtl w:val="0"/>
+                <w:shd w:val="nil" w:color="auto" w:fill="auto"/>
+                <w:rtl w:val="0"/>
+                <w:lang w:val="en-US"/>
               </w:rPr>
               <w:t xml:space="preserve">    String key = "example";</w:t>
             </w:r>
@@ -1240,13 +1313,22 @@
                 <w:tab w:val="left" w:pos="2880"/>
                 <w:tab w:val="left" w:pos="3600"/>
               </w:tabs>
+              <w:bidi w:val="0"/>
+              <w:ind w:left="0" w:right="0" w:firstLine="0"/>
+              <w:jc w:val="left"/>
+              <w:rPr>
+                <w:shd w:val="nil" w:color="auto" w:fill="auto"/>
+                <w:rtl w:val="0"/>
+              </w:rPr>
             </w:pPr>
             <w:r>
               <w:rPr>
                 <w:rFonts w:ascii="Times New Roman" w:hAnsi="Times New Roman"/>
                 <w:sz w:val="24"/>
                 <w:szCs w:val="24"/>
-                <w:rtl w:val="0"/>
+                <w:shd w:val="nil" w:color="auto" w:fill="auto"/>
+                <w:rtl w:val="0"/>
+                <w:lang w:val="en-US"/>
               </w:rPr>
               <w:t xml:space="preserve">    if (map.contains(key)) {</w:t>
             </w:r>
@@ -1261,12 +1343,20 @@
                 <w:tab w:val="left" w:pos="2880"/>
                 <w:tab w:val="left" w:pos="3600"/>
               </w:tabs>
+              <w:bidi w:val="0"/>
+              <w:ind w:left="0" w:right="0" w:firstLine="0"/>
+              <w:jc w:val="left"/>
+              <w:rPr>
+                <w:shd w:val="nil" w:color="auto" w:fill="auto"/>
+                <w:rtl w:val="0"/>
+              </w:rPr>
             </w:pPr>
             <w:r>
               <w:rPr>
                 <w:rFonts w:ascii="Times New Roman" w:hAnsi="Times New Roman"/>
                 <w:sz w:val="24"/>
                 <w:szCs w:val="24"/>
+                <w:shd w:val="nil" w:color="auto" w:fill="auto"/>
                 <w:rtl w:val="0"/>
               </w:rPr>
               <w:t xml:space="preserve">        // </w:t>
@@ -1276,7 +1366,9 @@
                 <w:rFonts w:ascii="Times New Roman" w:hAnsi="Times New Roman" w:hint="default"/>
                 <w:sz w:val="24"/>
                 <w:szCs w:val="24"/>
-                <w:rtl w:val="0"/>
+                <w:shd w:val="nil" w:color="auto" w:fill="auto"/>
+                <w:rtl w:val="0"/>
+                <w:lang w:val="ru-RU"/>
               </w:rPr>
               <w:t>другой поток может изменить</w:t>
             </w:r>
@@ -1291,12 +1383,20 @@
                 <w:tab w:val="left" w:pos="2880"/>
                 <w:tab w:val="left" w:pos="3600"/>
               </w:tabs>
+              <w:bidi w:val="0"/>
+              <w:ind w:left="0" w:right="0" w:firstLine="0"/>
+              <w:jc w:val="left"/>
+              <w:rPr>
+                <w:shd w:val="nil" w:color="auto" w:fill="auto"/>
+                <w:rtl w:val="0"/>
+              </w:rPr>
             </w:pPr>
             <w:r>
               <w:rPr>
                 <w:rFonts w:ascii="Times New Roman" w:hAnsi="Times New Roman"/>
                 <w:sz w:val="24"/>
                 <w:szCs w:val="24"/>
+                <w:shd w:val="nil" w:color="auto" w:fill="auto"/>
                 <w:rtl w:val="0"/>
               </w:rPr>
               <w:t xml:space="preserve">        // </w:t>
@@ -1306,7 +1406,9 @@
                 <w:rFonts w:ascii="Times New Roman" w:hAnsi="Times New Roman" w:hint="default"/>
                 <w:sz w:val="24"/>
                 <w:szCs w:val="24"/>
-                <w:rtl w:val="0"/>
+                <w:shd w:val="nil" w:color="auto" w:fill="auto"/>
+                <w:rtl w:val="0"/>
+                <w:lang w:val="ru-RU"/>
               </w:rPr>
               <w:t>карту после этой проверки</w:t>
             </w:r>
@@ -1321,12 +1423,20 @@
                 <w:tab w:val="left" w:pos="2880"/>
                 <w:tab w:val="left" w:pos="3600"/>
               </w:tabs>
+              <w:bidi w:val="0"/>
+              <w:ind w:left="0" w:right="0" w:firstLine="0"/>
+              <w:jc w:val="left"/>
+              <w:rPr>
+                <w:shd w:val="nil" w:color="auto" w:fill="auto"/>
+                <w:rtl w:val="0"/>
+              </w:rPr>
             </w:pPr>
             <w:r>
               <w:rPr>
                 <w:rFonts w:ascii="Times New Roman" w:hAnsi="Times New Roman"/>
                 <w:sz w:val="24"/>
                 <w:szCs w:val="24"/>
+                <w:shd w:val="nil" w:color="auto" w:fill="auto"/>
                 <w:rtl w:val="0"/>
               </w:rPr>
               <w:t xml:space="preserve">        map.put(key, map.get(key) + 1);</w:t>
@@ -1342,13 +1452,22 @@
                 <w:tab w:val="left" w:pos="2880"/>
                 <w:tab w:val="left" w:pos="3600"/>
               </w:tabs>
+              <w:bidi w:val="0"/>
+              <w:ind w:left="0" w:right="0" w:firstLine="0"/>
+              <w:jc w:val="left"/>
+              <w:rPr>
+                <w:shd w:val="nil" w:color="auto" w:fill="auto"/>
+                <w:rtl w:val="0"/>
+              </w:rPr>
             </w:pPr>
             <w:r>
               <w:rPr>
                 <w:rFonts w:ascii="Times New Roman" w:hAnsi="Times New Roman"/>
                 <w:sz w:val="24"/>
                 <w:szCs w:val="24"/>
-                <w:rtl w:val="0"/>
+                <w:shd w:val="nil" w:color="auto" w:fill="auto"/>
+                <w:rtl w:val="0"/>
+                <w:lang w:val="en-US"/>
               </w:rPr>
               <w:t xml:space="preserve">    } else {</w:t>
             </w:r>
@@ -1363,12 +1482,20 @@
                 <w:tab w:val="left" w:pos="2880"/>
                 <w:tab w:val="left" w:pos="3600"/>
               </w:tabs>
+              <w:bidi w:val="0"/>
+              <w:ind w:left="0" w:right="0" w:firstLine="0"/>
+              <w:jc w:val="left"/>
+              <w:rPr>
+                <w:shd w:val="nil" w:color="auto" w:fill="auto"/>
+                <w:rtl w:val="0"/>
+              </w:rPr>
             </w:pPr>
             <w:r>
               <w:rPr>
                 <w:rFonts w:ascii="Times New Roman" w:hAnsi="Times New Roman"/>
                 <w:sz w:val="24"/>
                 <w:szCs w:val="24"/>
+                <w:shd w:val="nil" w:color="auto" w:fill="auto"/>
                 <w:rtl w:val="0"/>
               </w:rPr>
               <w:t xml:space="preserve">        map.put(key, 1);</w:t>
@@ -1384,12 +1511,20 @@
                 <w:tab w:val="left" w:pos="2880"/>
                 <w:tab w:val="left" w:pos="3600"/>
               </w:tabs>
+              <w:bidi w:val="0"/>
+              <w:ind w:left="0" w:right="0" w:firstLine="0"/>
+              <w:jc w:val="left"/>
+              <w:rPr>
+                <w:shd w:val="nil" w:color="auto" w:fill="auto"/>
+                <w:rtl w:val="0"/>
+              </w:rPr>
             </w:pPr>
             <w:r>
               <w:rPr>
                 <w:rFonts w:ascii="Times New Roman" w:hAnsi="Times New Roman"/>
                 <w:sz w:val="24"/>
                 <w:szCs w:val="24"/>
+                <w:shd w:val="nil" w:color="auto" w:fill="auto"/>
                 <w:rtl w:val="0"/>
               </w:rPr>
               <w:t xml:space="preserve">    }</w:t>
@@ -1405,12 +1540,19 @@
                 <w:tab w:val="left" w:pos="2880"/>
                 <w:tab w:val="left" w:pos="3600"/>
               </w:tabs>
+              <w:bidi w:val="0"/>
+              <w:ind w:left="0" w:right="0" w:firstLine="0"/>
+              <w:jc w:val="left"/>
+              <w:rPr>
+                <w:rtl w:val="0"/>
+              </w:rPr>
             </w:pPr>
             <w:r>
               <w:rPr>
                 <w:rFonts w:ascii="Times New Roman" w:hAnsi="Times New Roman"/>
                 <w:sz w:val="24"/>
                 <w:szCs w:val="24"/>
+                <w:shd w:val="nil" w:color="auto" w:fill="auto"/>
                 <w:rtl w:val="0"/>
               </w:rPr>
               <w:t>}</w:t>
@@ -1447,13 +1589,18 @@
                 <w:tab w:val="left" w:pos="4320"/>
                 <w:tab w:val="left" w:pos="5040"/>
               </w:tabs>
+              <w:rPr>
+                <w:shd w:val="nil" w:color="auto" w:fill="auto"/>
+              </w:rPr>
             </w:pPr>
             <w:r>
               <w:rPr>
                 <w:rFonts w:ascii="Times New Roman" w:hAnsi="Times New Roman"/>
                 <w:sz w:val="24"/>
                 <w:szCs w:val="24"/>
-                <w:rtl w:val="0"/>
+                <w:shd w:val="nil" w:color="auto" w:fill="auto"/>
+                <w:rtl w:val="0"/>
+                <w:lang w:val="en-US"/>
               </w:rPr>
               <w:t>public static void correctTest() {</w:t>
             </w:r>
@@ -1470,13 +1617,22 @@
                 <w:tab w:val="left" w:pos="4320"/>
                 <w:tab w:val="left" w:pos="5040"/>
               </w:tabs>
+              <w:bidi w:val="0"/>
+              <w:ind w:left="0" w:right="0" w:firstLine="0"/>
+              <w:jc w:val="left"/>
+              <w:rPr>
+                <w:shd w:val="nil" w:color="auto" w:fill="auto"/>
+                <w:rtl w:val="0"/>
+              </w:rPr>
             </w:pPr>
             <w:r>
               <w:rPr>
                 <w:rFonts w:ascii="Times New Roman" w:hAnsi="Times New Roman"/>
                 <w:sz w:val="24"/>
                 <w:szCs w:val="24"/>
-                <w:rtl w:val="0"/>
+                <w:shd w:val="nil" w:color="auto" w:fill="auto"/>
+                <w:rtl w:val="0"/>
+                <w:lang w:val="en-US"/>
               </w:rPr>
               <w:t xml:space="preserve">    ConcurrentHashMap&lt;String, Integer&gt; map = new ConcurrentHashMap&lt;&gt;();</w:t>
             </w:r>
@@ -1493,13 +1649,22 @@
                 <w:tab w:val="left" w:pos="4320"/>
                 <w:tab w:val="left" w:pos="5040"/>
               </w:tabs>
+              <w:bidi w:val="0"/>
+              <w:ind w:left="0" w:right="0" w:firstLine="0"/>
+              <w:jc w:val="left"/>
+              <w:rPr>
+                <w:shd w:val="nil" w:color="auto" w:fill="auto"/>
+                <w:rtl w:val="0"/>
+              </w:rPr>
             </w:pPr>
             <w:r>
               <w:rPr>
                 <w:rFonts w:ascii="Times New Roman" w:hAnsi="Times New Roman"/>
                 <w:sz w:val="24"/>
                 <w:szCs w:val="24"/>
-                <w:rtl w:val="0"/>
+                <w:shd w:val="nil" w:color="auto" w:fill="auto"/>
+                <w:rtl w:val="0"/>
+                <w:lang w:val="en-US"/>
               </w:rPr>
               <w:t xml:space="preserve">    String key = "example";</w:t>
             </w:r>
@@ -1516,12 +1681,20 @@
                 <w:tab w:val="left" w:pos="4320"/>
                 <w:tab w:val="left" w:pos="5040"/>
               </w:tabs>
+              <w:bidi w:val="0"/>
+              <w:ind w:left="0" w:right="0" w:firstLine="0"/>
+              <w:jc w:val="left"/>
+              <w:rPr>
+                <w:shd w:val="nil" w:color="auto" w:fill="auto"/>
+                <w:rtl w:val="0"/>
+              </w:rPr>
             </w:pPr>
             <w:r>
               <w:rPr>
                 <w:rFonts w:ascii="Times New Roman" w:hAnsi="Times New Roman"/>
                 <w:sz w:val="24"/>
                 <w:szCs w:val="24"/>
+                <w:shd w:val="nil" w:color="auto" w:fill="auto"/>
                 <w:rtl w:val="0"/>
               </w:rPr>
               <w:t xml:space="preserve">    // </w:t>
@@ -1531,7 +1704,9 @@
                 <w:rFonts w:ascii="Times New Roman" w:hAnsi="Times New Roman" w:hint="default"/>
                 <w:sz w:val="24"/>
                 <w:szCs w:val="24"/>
-                <w:rtl w:val="0"/>
+                <w:shd w:val="nil" w:color="auto" w:fill="auto"/>
+                <w:rtl w:val="0"/>
+                <w:lang w:val="ru-RU"/>
               </w:rPr>
               <w:t>Гарантированно атомарная операция</w:t>
             </w:r>
@@ -1548,13 +1723,22 @@
                 <w:tab w:val="left" w:pos="4320"/>
                 <w:tab w:val="left" w:pos="5040"/>
               </w:tabs>
+              <w:bidi w:val="0"/>
+              <w:ind w:left="0" w:right="0" w:firstLine="0"/>
+              <w:jc w:val="left"/>
+              <w:rPr>
+                <w:shd w:val="nil" w:color="auto" w:fill="auto"/>
+                <w:rtl w:val="0"/>
+              </w:rPr>
             </w:pPr>
             <w:r>
               <w:rPr>
                 <w:rFonts w:ascii="Times New Roman" w:hAnsi="Times New Roman"/>
                 <w:sz w:val="24"/>
                 <w:szCs w:val="24"/>
-                <w:rtl w:val="0"/>
+                <w:shd w:val="nil" w:color="auto" w:fill="auto"/>
+                <w:rtl w:val="0"/>
+                <w:lang w:val="de-DE"/>
               </w:rPr>
               <w:t xml:space="preserve">    map.compute(key, (k, v) -&gt; (v == null) ? 1 : v + 1);</w:t>
             </w:r>
@@ -1571,30 +1755,28 @@
                 <w:tab w:val="left" w:pos="4320"/>
                 <w:tab w:val="left" w:pos="5040"/>
               </w:tabs>
+              <w:bidi w:val="0"/>
+              <w:ind w:left="0" w:right="0" w:firstLine="0"/>
+              <w:jc w:val="left"/>
+              <w:rPr>
+                <w:rtl w:val="0"/>
+              </w:rPr>
             </w:pPr>
             <w:r>
               <w:rPr>
                 <w:rFonts w:ascii="Times New Roman" w:hAnsi="Times New Roman"/>
                 <w:sz w:val="24"/>
                 <w:szCs w:val="24"/>
+                <w:shd w:val="nil" w:color="auto" w:fill="auto"/>
                 <w:rtl w:val="0"/>
               </w:rPr>
               <w:t>}</w:t>
             </w:r>
-          </w:p>
-          <w:p>
-            <w:pPr>
-              <w:pStyle w:val="Основной текст"/>
-              <w:tabs>
-                <w:tab w:val="left" w:pos="720"/>
-                <w:tab w:val="left" w:pos="1440"/>
-                <w:tab w:val="left" w:pos="2160"/>
-                <w:tab w:val="left" w:pos="2880"/>
-                <w:tab w:val="left" w:pos="3600"/>
-                <w:tab w:val="left" w:pos="4320"/>
-                <w:tab w:val="left" w:pos="5040"/>
-              </w:tabs>
-            </w:pPr>
+            <w:r>
+              <w:rPr>
+                <w:shd w:val="nil" w:color="auto" w:fill="auto"/>
+              </w:rPr>
+            </w:r>
           </w:p>
         </w:tc>
       </w:tr>
@@ -1603,7 +1785,259 @@
       <w:pPr>
         <w:pStyle w:val="Normal.0"/>
         <w:widowControl w:val="0"/>
+        <w:ind w:left="108" w:hanging="108"/>
+        <w:rPr>
+          <w:rFonts w:ascii="Times New Roman" w:cs="Times New Roman" w:hAnsi="Times New Roman" w:eastAsia="Times New Roman"/>
+        </w:rPr>
       </w:pPr>
+    </w:p>
+    <w:p>
+      <w:pPr>
+        <w:pStyle w:val="Normal.0"/>
+        <w:widowControl w:val="0"/>
+        <w:ind w:left="108" w:hanging="108"/>
+        <w:rPr>
+          <w:rFonts w:ascii="Times New Roman" w:cs="Times New Roman" w:hAnsi="Times New Roman" w:eastAsia="Times New Roman"/>
+        </w:rPr>
+      </w:pPr>
+    </w:p>
+    <w:p>
+      <w:pPr>
+        <w:pStyle w:val="Normal.0"/>
+        <w:rPr>
+          <w:rFonts w:ascii="Times New Roman" w:cs="Times New Roman" w:hAnsi="Times New Roman" w:eastAsia="Times New Roman"/>
+        </w:rPr>
+      </w:pPr>
+      <w:r>
+        <w:rPr>
+          <w:rFonts w:ascii="Times New Roman" w:hAnsi="Times New Roman" w:hint="default"/>
+          <w:rtl w:val="0"/>
+          <w:lang w:val="ru-RU"/>
+        </w:rPr>
+        <w:t>Методы устранения уязвимости при срабатывании детектора</w:t>
+      </w:r>
+      <w:r>
+        <w:rPr>
+          <w:rFonts w:ascii="Times New Roman" w:hAnsi="Times New Roman"/>
+          <w:rtl w:val="0"/>
+          <w:lang w:val="ru-RU"/>
+        </w:rPr>
+        <w:t>:</w:t>
+      </w:r>
+    </w:p>
+    <w:p>
+      <w:pPr>
+        <w:pStyle w:val="Normal.0"/>
+        <w:rPr>
+          <w:rFonts w:ascii="Times New Roman" w:cs="Times New Roman" w:hAnsi="Times New Roman" w:eastAsia="Times New Roman"/>
+        </w:rPr>
+      </w:pPr>
+    </w:p>
+    <w:p>
+      <w:pPr>
+        <w:pStyle w:val="По умолчанию"/>
+        <w:numPr>
+          <w:ilvl w:val="0"/>
+          <w:numId w:val="2"/>
+        </w:numPr>
+        <w:bidi w:val="0"/>
+        <w:spacing w:before="0" w:line="240" w:lineRule="auto"/>
+        <w:ind w:right="0"/>
+        <w:jc w:val="left"/>
+        <w:rPr>
+          <w:rFonts w:ascii="Times New Roman" w:hAnsi="Times New Roman" w:hint="default"/>
+          <w:rtl w:val="0"/>
+          <w:lang w:val="ru-RU"/>
+        </w:rPr>
+      </w:pPr>
+      <w:r>
+        <w:rPr>
+          <w:rFonts w:ascii="Times New Roman" w:hAnsi="Times New Roman" w:hint="default"/>
+          <w:b w:val="1"/>
+          <w:bCs w:val="1"/>
+          <w:rtl w:val="0"/>
+          <w:lang w:val="ru-RU"/>
+        </w:rPr>
+        <w:t>Используйте атомарные методы</w:t>
+      </w:r>
+      <w:r>
+        <w:rPr>
+          <w:rFonts w:ascii="Times New Roman" w:hAnsi="Times New Roman"/>
+          <w:b w:val="1"/>
+          <w:bCs w:val="1"/>
+          <w:rtl w:val="0"/>
+        </w:rPr>
+        <w:t>:</w:t>
+      </w:r>
+      <w:r>
+        <w:rPr>
+          <w:rFonts w:ascii="Times New Roman" w:hAnsi="Times New Roman" w:hint="default"/>
+          <w:rtl w:val="0"/>
+          <w:lang w:val="ru-RU"/>
+        </w:rPr>
+        <w:t xml:space="preserve"> Применяйте встроенные атомарные операции</w:t>
+      </w:r>
+      <w:r>
+        <w:rPr>
+          <w:rFonts w:ascii="Times New Roman" w:hAnsi="Times New Roman"/>
+          <w:rtl w:val="0"/>
+        </w:rPr>
+        <w:t xml:space="preserve">, </w:t>
+      </w:r>
+      <w:r>
+        <w:rPr>
+          <w:rFonts w:ascii="Times New Roman" w:hAnsi="Times New Roman" w:hint="default"/>
+          <w:rtl w:val="0"/>
+          <w:lang w:val="ru-RU"/>
+        </w:rPr>
+        <w:t xml:space="preserve">предоставляемые конкурентными структурами данных </w:t>
+      </w:r>
+      <w:r>
+        <w:rPr>
+          <w:rFonts w:ascii="Times New Roman" w:hAnsi="Times New Roman"/>
+          <w:rtl w:val="0"/>
+        </w:rPr>
+        <w:t>(</w:t>
+      </w:r>
+      <w:r>
+        <w:rPr>
+          <w:rFonts w:ascii="Times New Roman" w:hAnsi="Times New Roman" w:hint="default"/>
+          <w:rtl w:val="0"/>
+        </w:rPr>
+        <w:t>например</w:t>
+      </w:r>
+      <w:r>
+        <w:rPr>
+          <w:rFonts w:ascii="Times New Roman" w:hAnsi="Times New Roman"/>
+          <w:rtl w:val="0"/>
+          <w:lang w:val="fr-FR"/>
+        </w:rPr>
+        <w:t xml:space="preserve">, compute, putIfAbsent, merge </w:t>
+      </w:r>
+      <w:r>
+        <w:rPr>
+          <w:rFonts w:ascii="Times New Roman" w:hAnsi="Times New Roman" w:hint="default"/>
+          <w:rtl w:val="0"/>
+        </w:rPr>
+        <w:t xml:space="preserve">в </w:t>
+      </w:r>
+      <w:r>
+        <w:rPr>
+          <w:rFonts w:ascii="Times New Roman" w:hAnsi="Times New Roman"/>
+          <w:rtl w:val="0"/>
+          <w:lang w:val="nl-NL"/>
+        </w:rPr>
+        <w:t>ConcurrentHashMap).</w:t>
+      </w:r>
+    </w:p>
+    <w:p>
+      <w:pPr>
+        <w:pStyle w:val="По умолчанию"/>
+        <w:numPr>
+          <w:ilvl w:val="0"/>
+          <w:numId w:val="2"/>
+        </w:numPr>
+        <w:bidi w:val="0"/>
+        <w:spacing w:before="0" w:line="240" w:lineRule="auto"/>
+        <w:ind w:right="0"/>
+        <w:jc w:val="left"/>
+        <w:rPr>
+          <w:rFonts w:ascii="Times New Roman" w:hAnsi="Times New Roman" w:hint="default"/>
+          <w:rtl w:val="0"/>
+        </w:rPr>
+      </w:pPr>
+      <w:r>
+        <w:rPr>
+          <w:rFonts w:ascii="Times New Roman" w:hAnsi="Times New Roman" w:hint="default"/>
+          <w:b w:val="1"/>
+          <w:bCs w:val="1"/>
+          <w:rtl w:val="0"/>
+        </w:rPr>
+        <w:t>Синхронизируйте операции</w:t>
+      </w:r>
+      <w:r>
+        <w:rPr>
+          <w:rFonts w:ascii="Times New Roman" w:hAnsi="Times New Roman"/>
+          <w:b w:val="1"/>
+          <w:bCs w:val="1"/>
+          <w:rtl w:val="0"/>
+        </w:rPr>
+        <w:t>:</w:t>
+      </w:r>
+      <w:r>
+        <w:rPr>
+          <w:rFonts w:ascii="Times New Roman" w:hAnsi="Times New Roman" w:hint="default"/>
+          <w:rtl w:val="0"/>
+          <w:lang w:val="ru-RU"/>
+        </w:rPr>
+        <w:t xml:space="preserve"> Если атомарных методов недостаточно для нужной последовательности действий</w:t>
+      </w:r>
+      <w:r>
+        <w:rPr>
+          <w:rFonts w:ascii="Times New Roman" w:hAnsi="Times New Roman"/>
+          <w:rtl w:val="0"/>
+        </w:rPr>
+        <w:t xml:space="preserve">, </w:t>
+      </w:r>
+      <w:r>
+        <w:rPr>
+          <w:rFonts w:ascii="Times New Roman" w:hAnsi="Times New Roman" w:hint="default"/>
+          <w:rtl w:val="0"/>
+          <w:lang w:val="ru-RU"/>
+        </w:rPr>
+        <w:t xml:space="preserve">используйте внешнюю синхронизацию </w:t>
+      </w:r>
+      <w:r>
+        <w:rPr>
+          <w:rFonts w:ascii="Times New Roman" w:hAnsi="Times New Roman"/>
+          <w:rtl w:val="0"/>
+        </w:rPr>
+        <w:t>(</w:t>
+      </w:r>
+      <w:r>
+        <w:rPr>
+          <w:rFonts w:ascii="Times New Roman" w:hAnsi="Times New Roman" w:hint="default"/>
+          <w:rtl w:val="0"/>
+        </w:rPr>
+        <w:t>например</w:t>
+      </w:r>
+      <w:r>
+        <w:rPr>
+          <w:rFonts w:ascii="Times New Roman" w:hAnsi="Times New Roman"/>
+          <w:rtl w:val="0"/>
+        </w:rPr>
+        <w:t xml:space="preserve">, </w:t>
+      </w:r>
+      <w:r>
+        <w:rPr>
+          <w:rFonts w:ascii="Times New Roman" w:hAnsi="Times New Roman" w:hint="default"/>
+          <w:rtl w:val="0"/>
+        </w:rPr>
+        <w:t xml:space="preserve">блокировки </w:t>
+      </w:r>
+      <w:r>
+        <w:rPr>
+          <w:rFonts w:ascii="Times New Roman" w:hAnsi="Times New Roman"/>
+          <w:rtl w:val="0"/>
+          <w:lang w:val="en-US"/>
+        </w:rPr>
+        <w:t xml:space="preserve">Lock, synchronized) </w:t>
+      </w:r>
+      <w:r>
+        <w:rPr>
+          <w:rFonts w:ascii="Times New Roman" w:hAnsi="Times New Roman" w:hint="default"/>
+          <w:rtl w:val="0"/>
+          <w:lang w:val="ru-RU"/>
+        </w:rPr>
+        <w:t>для обеспечения атомарного выполнения всей последовательности</w:t>
+      </w:r>
+      <w:r>
+        <w:rPr>
+          <w:rFonts w:ascii="Times New Roman" w:hAnsi="Times New Roman"/>
+          <w:rtl w:val="0"/>
+        </w:rPr>
+        <w:t>.</w:t>
+      </w:r>
     </w:p>
     <w:sectPr>
       <w:headerReference w:type="default" r:id="rId4"/>
@@ -1638,6 +2072,384 @@
     <w:r/>
   </w:p>
 </w:hdr>
+</file>
+
+<file path=word/numbering.xml><?xml version="1.0" encoding="utf-8"?>
+<w:numbering xmlns:w="http://schemas.openxmlformats.org/wordprocessingml/2006/main" xmlns:wp="http://schemas.openxmlformats.org/drawingml/2006/wordprocessingDrawing" xmlns:w14="http://schemas.microsoft.com/office/word/2010/wordml" xmlns:r="http://schemas.openxmlformats.org/officeDocument/2006/relationships" xmlns:v="urn:schemas-microsoft-com:vml" xmlns:o="urn:schemas-microsoft-com:office:office">
+  <w:abstractNum w:abstractNumId="0">
+    <w:multiLevelType w:val="hybridMultilevel"/>
+    <w:numStyleLink w:val="С числами"/>
+  </w:abstractNum>
+  <w:abstractNum w:abstractNumId="1">
+    <w:multiLevelType w:val="hybridMultilevel"/>
+    <w:styleLink w:val="С числами"/>
+    <w:lvl w:ilvl="0">
+      <w:start w:val="1"/>
+      <w:numFmt w:val="decimal"/>
+      <w:suff w:val="tab"/>
+      <w:lvlText w:val="%1."/>
+      <w:lvlJc w:val="left"/>
+      <w:pPr>
+        <w:tabs>
+          <w:tab w:val="left" w:pos="720"/>
+          <w:tab w:val="left" w:pos="1440"/>
+          <w:tab w:val="left" w:pos="2160"/>
+          <w:tab w:val="left" w:pos="2880"/>
+          <w:tab w:val="left" w:pos="3600"/>
+          <w:tab w:val="left" w:pos="4320"/>
+          <w:tab w:val="left" w:pos="5040"/>
+          <w:tab w:val="left" w:pos="5760"/>
+          <w:tab w:val="left" w:pos="6480"/>
+          <w:tab w:val="left" w:pos="7200"/>
+          <w:tab w:val="left" w:pos="7920"/>
+          <w:tab w:val="left" w:pos="8640"/>
+        </w:tabs>
+        <w:ind w:left="253" w:hanging="253"/>
+      </w:pPr>
+      <w:rPr>
+        <w:rFonts w:hAnsi="Arial Unicode MS"/>
+        <w:caps w:val="0"/>
+        <w:smallCaps w:val="0"/>
+        <w:strike w:val="0"/>
+        <w:dstrike w:val="0"/>
+        <w:outline w:val="0"/>
+        <w:emboss w:val="0"/>
+        <w:imprint w:val="0"/>
+        <w:spacing w:val="0"/>
+        <w:w w:val="100"/>
+        <w:kern w:val="0"/>
+        <w:position w:val="0"/>
+        <w:highlight w:val="none"/>
+        <w:vertAlign w:val="baseline"/>
+      </w:rPr>
+    </w:lvl>
+    <w:lvl w:ilvl="1">
+      <w:start w:val="1"/>
+      <w:numFmt w:val="decimal"/>
+      <w:suff w:val="tab"/>
+      <w:lvlText w:val="%2."/>
+      <w:lvlJc w:val="left"/>
+      <w:pPr>
+        <w:tabs>
+          <w:tab w:val="left" w:pos="720"/>
+          <w:tab w:val="left" w:pos="1440"/>
+          <w:tab w:val="left" w:pos="2160"/>
+          <w:tab w:val="left" w:pos="2880"/>
+          <w:tab w:val="left" w:pos="3600"/>
+          <w:tab w:val="left" w:pos="4320"/>
+          <w:tab w:val="left" w:pos="5040"/>
+          <w:tab w:val="left" w:pos="5760"/>
+          <w:tab w:val="left" w:pos="6480"/>
+          <w:tab w:val="left" w:pos="7200"/>
+          <w:tab w:val="left" w:pos="7920"/>
+          <w:tab w:val="left" w:pos="8640"/>
+        </w:tabs>
+        <w:ind w:left="1053" w:hanging="253"/>
+      </w:pPr>
+      <w:rPr>
+        <w:rFonts w:hAnsi="Arial Unicode MS"/>
+        <w:caps w:val="0"/>
+        <w:smallCaps w:val="0"/>
+        <w:strike w:val="0"/>
+        <w:dstrike w:val="0"/>
+        <w:outline w:val="0"/>
+        <w:emboss w:val="0"/>
+        <w:imprint w:val="0"/>
+        <w:spacing w:val="0"/>
+        <w:w w:val="100"/>
+        <w:kern w:val="0"/>
+        <w:position w:val="0"/>
+        <w:highlight w:val="none"/>
+        <w:vertAlign w:val="baseline"/>
+      </w:rPr>
+    </w:lvl>
+    <w:lvl w:ilvl="2">
+      <w:start w:val="1"/>
+      <w:numFmt w:val="decimal"/>
+      <w:suff w:val="tab"/>
+      <w:lvlText w:val="%3."/>
+      <w:lvlJc w:val="left"/>
+      <w:pPr>
+        <w:tabs>
+          <w:tab w:val="left" w:pos="720"/>
+          <w:tab w:val="left" w:pos="1440"/>
+          <w:tab w:val="left" w:pos="2160"/>
+          <w:tab w:val="left" w:pos="2880"/>
+          <w:tab w:val="left" w:pos="3600"/>
+          <w:tab w:val="left" w:pos="4320"/>
+          <w:tab w:val="left" w:pos="5040"/>
+          <w:tab w:val="left" w:pos="5760"/>
+          <w:tab w:val="left" w:pos="6480"/>
+          <w:tab w:val="left" w:pos="7200"/>
+          <w:tab w:val="left" w:pos="7920"/>
+          <w:tab w:val="left" w:pos="8640"/>
+        </w:tabs>
+        <w:ind w:left="1853" w:hanging="253"/>
+      </w:pPr>
+      <w:rPr>
+        <w:rFonts w:hAnsi="Arial Unicode MS"/>
+        <w:caps w:val="0"/>
+        <w:smallCaps w:val="0"/>
+        <w:strike w:val="0"/>
+        <w:dstrike w:val="0"/>
+        <w:outline w:val="0"/>
+        <w:emboss w:val="0"/>
+        <w:imprint w:val="0"/>
+        <w:spacing w:val="0"/>
+        <w:w w:val="100"/>
+        <w:kern w:val="0"/>
+        <w:position w:val="0"/>
+        <w:highlight w:val="none"/>
+        <w:vertAlign w:val="baseline"/>
+      </w:rPr>
+    </w:lvl>
+    <w:lvl w:ilvl="3">
+      <w:start w:val="1"/>
+      <w:numFmt w:val="decimal"/>
+      <w:suff w:val="tab"/>
+      <w:lvlText w:val="%4."/>
+      <w:lvlJc w:val="left"/>
+      <w:pPr>
+        <w:tabs>
+          <w:tab w:val="left" w:pos="720"/>
+          <w:tab w:val="left" w:pos="1440"/>
+          <w:tab w:val="left" w:pos="2160"/>
+          <w:tab w:val="left" w:pos="2880"/>
+          <w:tab w:val="left" w:pos="3600"/>
+          <w:tab w:val="left" w:pos="4320"/>
+          <w:tab w:val="left" w:pos="5040"/>
+          <w:tab w:val="left" w:pos="5760"/>
+          <w:tab w:val="left" w:pos="6480"/>
+          <w:tab w:val="left" w:pos="7200"/>
+          <w:tab w:val="left" w:pos="7920"/>
+          <w:tab w:val="left" w:pos="8640"/>
+        </w:tabs>
+        <w:ind w:left="2653" w:hanging="253"/>
+      </w:pPr>
+      <w:rPr>
+        <w:rFonts w:hAnsi="Arial Unicode MS"/>
+        <w:caps w:val="0"/>
+        <w:smallCaps w:val="0"/>
+        <w:strike w:val="0"/>
+        <w:dstrike w:val="0"/>
+        <w:outline w:val="0"/>
+        <w:emboss w:val="0"/>
+        <w:imprint w:val="0"/>
+        <w:spacing w:val="0"/>
+        <w:w w:val="100"/>
+        <w:kern w:val="0"/>
+        <w:position w:val="0"/>
+        <w:highlight w:val="none"/>
+        <w:vertAlign w:val="baseline"/>
+      </w:rPr>
+    </w:lvl>
+    <w:lvl w:ilvl="4">
+      <w:start w:val="1"/>
+      <w:numFmt w:val="decimal"/>
+      <w:suff w:val="tab"/>
+      <w:lvlText w:val="%5."/>
+      <w:lvlJc w:val="left"/>
+      <w:pPr>
+        <w:tabs>
+          <w:tab w:val="left" w:pos="720"/>
+          <w:tab w:val="left" w:pos="1440"/>
+          <w:tab w:val="left" w:pos="2160"/>
+          <w:tab w:val="left" w:pos="2880"/>
+          <w:tab w:val="left" w:pos="3600"/>
+          <w:tab w:val="left" w:pos="4320"/>
+          <w:tab w:val="left" w:pos="5040"/>
+          <w:tab w:val="left" w:pos="5760"/>
+          <w:tab w:val="left" w:pos="6480"/>
+          <w:tab w:val="left" w:pos="7200"/>
+          <w:tab w:val="left" w:pos="7920"/>
+          <w:tab w:val="left" w:pos="8640"/>
+        </w:tabs>
+        <w:ind w:left="3453" w:hanging="253"/>
+      </w:pPr>
+      <w:rPr>
+        <w:rFonts w:hAnsi="Arial Unicode MS"/>
+        <w:caps w:val="0"/>
+        <w:smallCaps w:val="0"/>
+        <w:strike w:val="0"/>
+        <w:dstrike w:val="0"/>
+        <w:outline w:val="0"/>
+        <w:emboss w:val="0"/>
+        <w:imprint w:val="0"/>
+        <w:spacing w:val="0"/>
+        <w:w w:val="100"/>
+        <w:kern w:val="0"/>
+        <w:position w:val="0"/>
+        <w:highlight w:val="none"/>
+        <w:vertAlign w:val="baseline"/>
+      </w:rPr>
+    </w:lvl>
+    <w:lvl w:ilvl="5">
+      <w:start w:val="1"/>
+      <w:numFmt w:val="decimal"/>
+      <w:suff w:val="tab"/>
+      <w:lvlText w:val="%6."/>
+      <w:lvlJc w:val="left"/>
+      <w:pPr>
+        <w:tabs>
+          <w:tab w:val="left" w:pos="720"/>
+          <w:tab w:val="left" w:pos="1440"/>
+          <w:tab w:val="left" w:pos="2160"/>
+          <w:tab w:val="left" w:pos="2880"/>
+          <w:tab w:val="left" w:pos="3600"/>
+          <w:tab w:val="left" w:pos="4320"/>
+          <w:tab w:val="left" w:pos="5040"/>
+          <w:tab w:val="left" w:pos="5760"/>
+          <w:tab w:val="left" w:pos="6480"/>
+          <w:tab w:val="left" w:pos="7200"/>
+          <w:tab w:val="left" w:pos="7920"/>
+          <w:tab w:val="left" w:pos="8640"/>
+        </w:tabs>
+        <w:ind w:left="4253" w:hanging="253"/>
+      </w:pPr>
+      <w:rPr>
+        <w:rFonts w:hAnsi="Arial Unicode MS"/>
+        <w:caps w:val="0"/>
+        <w:smallCaps w:val="0"/>
+        <w:strike w:val="0"/>
+        <w:dstrike w:val="0"/>
+        <w:outline w:val="0"/>
+        <w:emboss w:val="0"/>
+        <w:imprint w:val="0"/>
+        <w:spacing w:val="0"/>
+        <w:w w:val="100"/>
+        <w:kern w:val="0"/>
+        <w:position w:val="0"/>
+        <w:highlight w:val="none"/>
+        <w:vertAlign w:val="baseline"/>
+      </w:rPr>
+    </w:lvl>
+    <w:lvl w:ilvl="6">
+      <w:start w:val="1"/>
+      <w:numFmt w:val="decimal"/>
+      <w:suff w:val="tab"/>
+      <w:lvlText w:val="%7."/>
+      <w:lvlJc w:val="left"/>
+      <w:pPr>
+        <w:tabs>
+          <w:tab w:val="left" w:pos="720"/>
+          <w:tab w:val="left" w:pos="1440"/>
+          <w:tab w:val="left" w:pos="2160"/>
+          <w:tab w:val="left" w:pos="2880"/>
+          <w:tab w:val="left" w:pos="3600"/>
+          <w:tab w:val="left" w:pos="4320"/>
+          <w:tab w:val="left" w:pos="5760"/>
+          <w:tab w:val="left" w:pos="6480"/>
+          <w:tab w:val="left" w:pos="7200"/>
+          <w:tab w:val="left" w:pos="7920"/>
+          <w:tab w:val="left" w:pos="8640"/>
+        </w:tabs>
+        <w:ind w:left="5053" w:hanging="253"/>
+      </w:pPr>
+      <w:rPr>
+        <w:rFonts w:hAnsi="Arial Unicode MS"/>
+        <w:caps w:val="0"/>
+        <w:smallCaps w:val="0"/>
+        <w:strike w:val="0"/>
+        <w:dstrike w:val="0"/>
+        <w:outline w:val="0"/>
+        <w:emboss w:val="0"/>
+        <w:imprint w:val="0"/>
+        <w:spacing w:val="0"/>
+        <w:w w:val="100"/>
+        <w:kern w:val="0"/>
+        <w:position w:val="0"/>
+        <w:highlight w:val="none"/>
+        <w:vertAlign w:val="baseline"/>
+      </w:rPr>
+    </w:lvl>
+    <w:lvl w:ilvl="7">
+      <w:start w:val="1"/>
+      <w:numFmt w:val="decimal"/>
+      <w:suff w:val="tab"/>
+      <w:lvlText w:val="%8."/>
+      <w:lvlJc w:val="left"/>
+      <w:pPr>
+        <w:tabs>
+          <w:tab w:val="left" w:pos="720"/>
+          <w:tab w:val="left" w:pos="1440"/>
+          <w:tab w:val="left" w:pos="2160"/>
+          <w:tab w:val="left" w:pos="2880"/>
+          <w:tab w:val="left" w:pos="3600"/>
+          <w:tab w:val="left" w:pos="4320"/>
+          <w:tab w:val="left" w:pos="5040"/>
+          <w:tab w:val="left" w:pos="5760"/>
+          <w:tab w:val="left" w:pos="6480"/>
+          <w:tab w:val="left" w:pos="7200"/>
+          <w:tab w:val="left" w:pos="7920"/>
+          <w:tab w:val="left" w:pos="8640"/>
+        </w:tabs>
+        <w:ind w:left="5853" w:hanging="253"/>
+      </w:pPr>
+      <w:rPr>
+        <w:rFonts w:hAnsi="Arial Unicode MS"/>
+        <w:caps w:val="0"/>
+        <w:smallCaps w:val="0"/>
+        <w:strike w:val="0"/>
+        <w:dstrike w:val="0"/>
+        <w:outline w:val="0"/>
+        <w:emboss w:val="0"/>
+        <w:imprint w:val="0"/>
+        <w:spacing w:val="0"/>
+        <w:w w:val="100"/>
+        <w:kern w:val="0"/>
+        <w:position w:val="0"/>
+        <w:highlight w:val="none"/>
+        <w:vertAlign w:val="baseline"/>
+      </w:rPr>
+    </w:lvl>
+    <w:lvl w:ilvl="8">
+      <w:start w:val="1"/>
+      <w:numFmt w:val="decimal"/>
+      <w:suff w:val="tab"/>
+      <w:lvlText w:val="%9."/>
+      <w:lvlJc w:val="left"/>
+      <w:pPr>
+        <w:tabs>
+          <w:tab w:val="left" w:pos="720"/>
+          <w:tab w:val="left" w:pos="1440"/>
+          <w:tab w:val="left" w:pos="2160"/>
+          <w:tab w:val="left" w:pos="2880"/>
+          <w:tab w:val="left" w:pos="3600"/>
+          <w:tab w:val="left" w:pos="4320"/>
+          <w:tab w:val="left" w:pos="5040"/>
+          <w:tab w:val="left" w:pos="5760"/>
+          <w:tab w:val="left" w:pos="6480"/>
+          <w:tab w:val="left" w:pos="7200"/>
+          <w:tab w:val="left" w:pos="7920"/>
+          <w:tab w:val="left" w:pos="8640"/>
+        </w:tabs>
+        <w:ind w:left="6653" w:hanging="253"/>
+      </w:pPr>
+      <w:rPr>
+        <w:rFonts w:hAnsi="Arial Unicode MS"/>
+        <w:caps w:val="0"/>
+        <w:smallCaps w:val="0"/>
+        <w:strike w:val="0"/>
+        <w:dstrike w:val="0"/>
+        <w:outline w:val="0"/>
+        <w:emboss w:val="0"/>
+        <w:imprint w:val="0"/>
+        <w:spacing w:val="0"/>
+        <w:w w:val="100"/>
+        <w:kern w:val="0"/>
+        <w:position w:val="0"/>
+        <w:highlight w:val="none"/>
+        <w:vertAlign w:val="baseline"/>
+      </w:rPr>
+    </w:lvl>
+  </w:abstractNum>
+  <w:num w:numId="1">
+    <w:abstractNumId w:val="1"/>
+  </w:num>
+  <w:num w:numId="2">
+    <w:abstractNumId w:val="0"/>
+  </w:num>
+</w:numbering>
 </file>
 
 <file path=word/styles.xml><?xml version="1.0" encoding="utf-8"?>
@@ -1877,6 +2689,9 @@
       <w:shd w:val="nil" w:color="auto" w:fill="auto"/>
       <w:vertAlign w:val="baseline"/>
       <w:lang w:val="ru-RU"/>
+      <w14:textOutline>
+        <w14:noFill/>
+      </w14:textOutline>
       <w14:textFill>
         <w14:solidFill>
           <w14:srgbClr w14:val="000000"/>
@@ -1901,7 +2716,7 @@
       <w:outlineLvl w:val="9"/>
     </w:pPr>
     <w:rPr>
-      <w:rFonts w:ascii="Helvetica Neue" w:cs="Helvetica Neue" w:hAnsi="Helvetica Neue" w:eastAsia="Helvetica Neue"/>
+      <w:rFonts w:ascii="Helvetica Neue" w:cs="Arial Unicode MS" w:hAnsi="Helvetica Neue" w:eastAsia="Arial Unicode MS"/>
       <w:b w:val="0"/>
       <w:bCs w:val="0"/>
       <w:i w:val="0"/>
@@ -1917,9 +2732,58 @@
       <w:position w:val="0"/>
       <w:sz w:val="22"/>
       <w:szCs w:val="22"/>
+      <w:u w:val="none" w:color="000000"/>
+      <w:shd w:val="nil" w:color="auto" w:fill="auto"/>
+      <w:vertAlign w:val="baseline"/>
+      <w:lang w:val="en-US"/>
+      <w14:textOutline w14:w="12700" w14:cap="flat">
+        <w14:noFill/>
+        <w14:miter w14:lim="400000"/>
+      </w14:textOutline>
+      <w14:textFill>
+        <w14:solidFill>
+          <w14:srgbClr w14:val="000000"/>
+        </w14:solidFill>
+      </w14:textFill>
+    </w:rPr>
+  </w:style>
+  <w:style w:type="paragraph" w:styleId="По умолчанию">
+    <w:name w:val="По умолчанию"/>
+    <w:next w:val="По умолчанию"/>
+    <w:pPr>
+      <w:keepNext w:val="0"/>
+      <w:keepLines w:val="0"/>
+      <w:pageBreakBefore w:val="0"/>
+      <w:widowControl w:val="1"/>
+      <w:shd w:val="clear" w:color="auto" w:fill="auto"/>
+      <w:suppressAutoHyphens w:val="0"/>
+      <w:bidi w:val="0"/>
+      <w:spacing w:before="160" w:after="0" w:line="288" w:lineRule="auto"/>
+      <w:ind w:left="0" w:right="0" w:firstLine="0"/>
+      <w:jc w:val="left"/>
+      <w:outlineLvl w:val="9"/>
+    </w:pPr>
+    <w:rPr>
+      <w:rFonts w:ascii="Helvetica Neue" w:cs="Arial Unicode MS" w:hAnsi="Helvetica Neue" w:eastAsia="Arial Unicode MS" w:hint="default"/>
+      <w:b w:val="0"/>
+      <w:bCs w:val="0"/>
+      <w:i w:val="0"/>
+      <w:iCs w:val="0"/>
+      <w:caps w:val="0"/>
+      <w:smallCaps w:val="0"/>
+      <w:strike w:val="0"/>
+      <w:dstrike w:val="0"/>
+      <w:outline w:val="0"/>
+      <w:color w:val="000000"/>
+      <w:spacing w:val="0"/>
+      <w:kern w:val="0"/>
+      <w:position w:val="0"/>
+      <w:sz w:val="24"/>
+      <w:szCs w:val="24"/>
       <w:u w:val="none"/>
       <w:shd w:val="nil" w:color="auto" w:fill="auto"/>
       <w:vertAlign w:val="baseline"/>
+      <w:lang w:val="ru-RU"/>
       <w14:textOutline>
         <w14:noFill/>
       </w14:textOutline>
@@ -1929,6 +2793,14 @@
         </w14:solidFill>
       </w14:textFill>
     </w:rPr>
+  </w:style>
+  <w:style w:type="numbering" w:styleId="С числами">
+    <w:name w:val="С числами"/>
+    <w:pPr>
+      <w:numPr>
+        <w:numId w:val="1"/>
+      </w:numPr>
+    </w:pPr>
   </w:style>
 </w:styles>
 </file>
@@ -2126,17 +2998,17 @@
         <a:solidFill>
           <a:srgbClr val="FFFFFF"/>
         </a:solidFill>
-        <a:ln w="12700" cap="flat">
+        <a:ln w="25400" cap="flat">
           <a:solidFill>
             <a:schemeClr val="accent1"/>
           </a:solidFill>
           <a:prstDash val="solid"/>
-          <a:miter lim="800000"/>
+          <a:round/>
         </a:ln>
         <a:effectLst/>
         <a:sp3d/>
       </a:spPr>
-      <a:bodyPr rot="0" spcFirstLastPara="1" vertOverflow="overflow" horzOverflow="overflow" vert="horz" wrap="square" lIns="45719" tIns="45719" rIns="45719" bIns="45719" numCol="1" spcCol="38100" rtlCol="0" anchor="ctr" upright="0">
+      <a:bodyPr rot="0" spcFirstLastPara="1" vertOverflow="overflow" horzOverflow="overflow" vert="horz" wrap="square" lIns="45718" tIns="45718" rIns="45718" bIns="45718" numCol="1" spcCol="38100" rtlCol="0" anchor="ctr" upright="0">
         <a:spAutoFit/>
       </a:bodyPr>
       <a:lstStyle>
@@ -2164,10 +3036,10 @@
             </a:solidFill>
             <a:effectLst/>
             <a:uFillTx/>
-            <a:latin typeface="Calibri"/>
-            <a:ea typeface="Calibri"/>
-            <a:cs typeface="Calibri"/>
-            <a:sym typeface="Calibri"/>
+            <a:latin typeface="+mn-lt"/>
+            <a:ea typeface="+mn-ea"/>
+            <a:cs typeface="+mn-cs"/>
+            <a:sym typeface="Helvetica Neue"/>
           </a:defRPr>
         </a:defPPr>
         <a:lvl1pPr marL="0" marR="0" indent="0" algn="l" defTabSz="914400" rtl="0" fontAlgn="auto" latinLnBrk="1" hangingPunct="0">
@@ -2415,12 +3287,12 @@
     <a:lnDef>
       <a:spPr>
         <a:noFill/>
-        <a:ln w="12700" cap="flat">
+        <a:ln w="25400" cap="flat">
           <a:solidFill>
             <a:schemeClr val="accent1"/>
           </a:solidFill>
           <a:prstDash val="solid"/>
-          <a:miter lim="800000"/>
+          <a:round/>
         </a:ln>
         <a:effectLst/>
         <a:sp3d/>
@@ -2707,7 +3579,7 @@
         <a:effectLst/>
         <a:sp3d/>
       </a:spPr>
-      <a:bodyPr rot="0" spcFirstLastPara="1" vertOverflow="overflow" horzOverflow="overflow" vert="horz" wrap="square" lIns="45719" tIns="45719" rIns="45719" bIns="45719" numCol="1" spcCol="38100" rtlCol="0" anchor="t" upright="0">
+      <a:bodyPr rot="0" spcFirstLastPara="1" vertOverflow="overflow" horzOverflow="overflow" vert="horz" wrap="square" lIns="45718" tIns="45718" rIns="45718" bIns="45718" numCol="1" spcCol="38100" rtlCol="0" anchor="t" upright="0">
         <a:spAutoFit/>
       </a:bodyPr>
       <a:lstStyle>
@@ -2735,10 +3607,10 @@
             </a:solidFill>
             <a:effectLst/>
             <a:uFillTx/>
-            <a:latin typeface="Calibri"/>
-            <a:ea typeface="Calibri"/>
-            <a:cs typeface="Calibri"/>
-            <a:sym typeface="Calibri"/>
+            <a:latin typeface="+mn-lt"/>
+            <a:ea typeface="+mn-ea"/>
+            <a:cs typeface="+mn-cs"/>
+            <a:sym typeface="Helvetica Neue"/>
           </a:defRPr>
         </a:defPPr>
         <a:lvl1pPr marL="0" marR="0" indent="0" algn="l" defTabSz="914400" rtl="0" fontAlgn="auto" latinLnBrk="1" hangingPunct="0">

</xml_diff>